<commit_message>
Implemented Album Creating and showing in a list
</commit_message>
<xml_diff>
--- a/Exam-Preparation/January-2020/SoftUni-Information-Services/SIS/IRunes-Problem-Description.docx
+++ b/Exam-Preparation/January-2020/SoftUni-Information-Services/SIS/IRunes-Problem-Description.docx
@@ -419,23 +419,16 @@
         <w:rPr>
           <w:b/>
           <w:noProof w:val="0"/>
-          <w:highlight w:val="red"/>
+          <w:highlight w:val="yellow"/>
         </w:rPr>
         <w:t>min length 4</w:t>
       </w:r>
       <w:r>
         <w:rPr>
           <w:noProof w:val="0"/>
-          <w:highlight w:val="red"/>
-        </w:rPr>
-        <w:t xml:space="preserve"> </w:t>
-      </w:r>
-      <w:r>
-        <w:rPr>
-          <w:noProof w:val="0"/>
-          <w:highlight w:val="yellow"/>
-        </w:rPr>
-        <w:t xml:space="preserve">and </w:t>
+          <w:highlight w:val="yellow"/>
+        </w:rPr>
+        <w:t xml:space="preserve"> and </w:t>
       </w:r>
       <w:r>
         <w:rPr>
@@ -495,20 +488,20 @@
       <w:r>
         <w:rPr>
           <w:b/>
-          <w:highlight w:val="red"/>
+          <w:highlight w:val="yellow"/>
         </w:rPr>
         <w:t>min length</w:t>
       </w:r>
       <w:r>
         <w:rPr>
-          <w:highlight w:val="red"/>
+          <w:highlight w:val="yellow"/>
         </w:rPr>
         <w:t xml:space="preserve"> </w:t>
       </w:r>
       <w:r>
         <w:rPr>
           <w:b/>
-          <w:highlight w:val="red"/>
+          <w:highlight w:val="yellow"/>
         </w:rPr>
         <w:t xml:space="preserve">6 </w:t>
       </w:r>
@@ -1294,8 +1287,6 @@
         </w:rPr>
         <w:t>(required)</w:t>
       </w:r>
-      <w:bookmarkStart w:id="0" w:name="_GoBack"/>
-      <w:bookmarkEnd w:id="0"/>
     </w:p>
     <w:p/>
     <w:p>
@@ -1345,8 +1336,14 @@
     <w:p>
       <w:pPr>
         <w:pStyle w:val="Heading2"/>
-      </w:pPr>
-      <w:r>
+        <w:rPr>
+          <w:highlight w:val="yellow"/>
+        </w:rPr>
+      </w:pPr>
+      <w:r>
+        <w:rPr>
+          <w:highlight w:val="yellow"/>
+        </w:rPr>
         <w:t>Index (guest, logged-out) (route=”/”)</w:t>
       </w:r>
     </w:p>
@@ -1408,8 +1405,14 @@
     <w:p>
       <w:pPr>
         <w:pStyle w:val="Heading2"/>
-      </w:pPr>
-      <w:r>
+        <w:rPr>
+          <w:highlight w:val="yellow"/>
+        </w:rPr>
+      </w:pPr>
+      <w:r>
+        <w:rPr>
+          <w:highlight w:val="yellow"/>
+        </w:rPr>
         <w:t>Login (guest, logged-out) (route=”/Users/Login”)</w:t>
       </w:r>
     </w:p>
@@ -1471,8 +1474,14 @@
     <w:p>
       <w:pPr>
         <w:pStyle w:val="Heading2"/>
-      </w:pPr>
-      <w:r>
+        <w:rPr>
+          <w:highlight w:val="yellow"/>
+        </w:rPr>
+      </w:pPr>
+      <w:r>
+        <w:rPr>
+          <w:highlight w:val="yellow"/>
+        </w:rPr>
         <w:lastRenderedPageBreak/>
         <w:t>Register (guest, logged-out) (route=”/Users/Register”)</w:t>
       </w:r>
@@ -1535,8 +1544,14 @@
     <w:p>
       <w:pPr>
         <w:pStyle w:val="Heading2"/>
-      </w:pPr>
-      <w:r>
+        <w:rPr>
+          <w:highlight w:val="yellow"/>
+        </w:rPr>
+      </w:pPr>
+      <w:r>
+        <w:rPr>
+          <w:highlight w:val="yellow"/>
+        </w:rPr>
         <w:t>Index (user, logged-in) (route=”/Home/Index”, route=”/”)</w:t>
       </w:r>
     </w:p>
@@ -1598,8 +1613,16 @@
     <w:p>
       <w:pPr>
         <w:pStyle w:val="Heading2"/>
-      </w:pPr>
-      <w:r>
+        <w:rPr>
+          <w:highlight w:val="yellow"/>
+        </w:rPr>
+      </w:pPr>
+      <w:bookmarkStart w:id="0" w:name="_GoBack"/>
+      <w:bookmarkEnd w:id="0"/>
+      <w:r>
+        <w:rPr>
+          <w:highlight w:val="yellow"/>
+        </w:rPr>
         <w:t>All Albums (user, logged-in) (route=”/Albums/All”)</w:t>
       </w:r>
     </w:p>
@@ -1669,8 +1692,14 @@
     <w:p>
       <w:pPr>
         <w:pStyle w:val="Heading2"/>
-      </w:pPr>
-      <w:r>
+        <w:rPr>
+          <w:highlight w:val="yellow"/>
+        </w:rPr>
+      </w:pPr>
+      <w:r>
+        <w:rPr>
+          <w:highlight w:val="yellow"/>
+        </w:rPr>
         <w:lastRenderedPageBreak/>
         <w:t>Album Create (user, logged-in) (route=”/Albums/Create”)</w:t>
       </w:r>
@@ -3337,7 +3366,7 @@
             </wp:anchor>
           </w:drawing>
         </mc:Choice>
-        <mc:Fallback xmlns:cx2="http://schemas.microsoft.com/office/drawing/2015/10/21/chartex" xmlns:cx3="http://schemas.microsoft.com/office/drawing/2016/5/9/chartex" xmlns:cx4="http://schemas.microsoft.com/office/drawing/2016/5/10/chartex" xmlns:cx5="http://schemas.microsoft.com/office/drawing/2016/5/11/chartex" xmlns:cx6="http://schemas.microsoft.com/office/drawing/2016/5/12/chartex" xmlns:cx7="http://schemas.microsoft.com/office/drawing/2016/5/13/chartex" xmlns:cx8="http://schemas.microsoft.com/office/drawing/2016/5/14/chartex" xmlns:aink="http://schemas.microsoft.com/office/drawing/2016/ink" xmlns:am3d="http://schemas.microsoft.com/office/drawing/2017/model3d" xmlns:w16cid="http://schemas.microsoft.com/office/word/2016/wordml/cid">
+        <mc:Fallback xmlns:w16cid="http://schemas.microsoft.com/office/word/2016/wordml/cid" xmlns:am3d="http://schemas.microsoft.com/office/drawing/2017/model3d" xmlns:aink="http://schemas.microsoft.com/office/drawing/2016/ink" xmlns:cx8="http://schemas.microsoft.com/office/drawing/2016/5/14/chartex" xmlns:cx7="http://schemas.microsoft.com/office/drawing/2016/5/13/chartex" xmlns:cx6="http://schemas.microsoft.com/office/drawing/2016/5/12/chartex" xmlns:cx5="http://schemas.microsoft.com/office/drawing/2016/5/11/chartex" xmlns:cx4="http://schemas.microsoft.com/office/drawing/2016/5/10/chartex" xmlns:cx3="http://schemas.microsoft.com/office/drawing/2016/5/9/chartex" xmlns:cx2="http://schemas.microsoft.com/office/drawing/2015/10/21/chartex">
           <w:pict>
             <v:line w14:anchorId="33D106D1" id="Straight Connector 1" o:spid="_x0000_s1026" style="position:absolute;flip:y;z-index:251666432;visibility:visible;mso-wrap-style:square;mso-wrap-distance-left:9pt;mso-wrap-distance-top:0;mso-wrap-distance-right:9pt;mso-wrap-distance-bottom:0;mso-position-horizontal:absolute;mso-position-horizontal-relative:text;mso-position-vertical:absolute;mso-position-vertical-relative:text" from="-.1pt,5.2pt" to="520.7pt,5.2pt" o:gfxdata="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" strokecolor="#f37123" strokeweight="1pt">
               <v:stroke endcap="round"/>
@@ -3439,7 +3468,7 @@
                               <w:sz w:val="18"/>
                               <w:szCs w:val="18"/>
                             </w:rPr>
-                            <w:t>2</w:t>
+                            <w:t>6</w:t>
                           </w:r>
                           <w:r>
                             <w:rPr>
@@ -3556,7 +3585,7 @@
                         <w:sz w:val="18"/>
                         <w:szCs w:val="18"/>
                       </w:rPr>
-                      <w:t>2</w:t>
+                      <w:t>6</w:t>
                     </w:r>
                     <w:r>
                       <w:rPr>
@@ -3892,7 +3921,7 @@
                                 <wp:extent cx="168271" cy="200025"/>
                                 <wp:effectExtent l="0" t="0" r="3810" b="0"/>
                                 <wp:docPr id="14" name="Picture 14">
-                                  <a:hlinkClick xmlns:a="http://schemas.openxmlformats.org/drawingml/2006/main" r:id="rId4"/>
+                                  <a:hlinkClick xmlns:a="http://schemas.openxmlformats.org/drawingml/2006/main" r:id="rId1"/>
                                 </wp:docPr>
                                 <wp:cNvGraphicFramePr/>
                                 <a:graphic xmlns:a="http://schemas.openxmlformats.org/drawingml/2006/main">
@@ -3900,7 +3929,7 @@
                                     <pic:pic xmlns:pic="http://schemas.openxmlformats.org/drawingml/2006/picture">
                                       <pic:nvPicPr>
                                         <pic:cNvPr id="14" name="Picture 14">
-                                          <a:hlinkClick r:id="rId1"/>
+                                          <a:hlinkClick r:id="rId4"/>
                                         </pic:cNvPr>
                                         <pic:cNvPicPr/>
                                       </pic:nvPicPr>
@@ -10300,7 +10329,7 @@
 </file>
 
 <file path=customXml/itemProps1.xml><?xml version="1.0" encoding="utf-8"?>
-<ds:datastoreItem xmlns:ds="http://schemas.openxmlformats.org/officeDocument/2006/customXml" ds:itemID="{33AE5B1C-7FF6-4E4F-821E-A9F9B4408246}">
+<ds:datastoreItem xmlns:ds="http://schemas.openxmlformats.org/officeDocument/2006/customXml" ds:itemID="{BCAFB314-BE1F-4BD5-A6EB-F0A7C1E0287C}">
   <ds:schemaRefs>
     <ds:schemaRef ds:uri="http://schemas.openxmlformats.org/officeDocument/2006/bibliography"/>
   </ds:schemaRefs>

</xml_diff>

<commit_message>
Updated the description for IRunes project
</commit_message>
<xml_diff>
--- a/Exam-Preparation/January-2020/SoftUni-Information-Services/SIS/IRunes-Problem-Description.docx
+++ b/Exam-Preparation/January-2020/SoftUni-Information-Services/SIS/IRunes-Problem-Description.docx
@@ -12,63 +12,40 @@
       </w:r>
     </w:p>
     <w:p>
-      <w:pPr>
-        <w:rPr>
-          <w:highlight w:val="yellow"/>
-        </w:rPr>
-      </w:pPr>
-      <w:r>
-        <w:rPr>
-          <w:highlight w:val="yellow"/>
-        </w:rPr>
+      <w:r>
         <w:t>You have to implement the</w:t>
       </w:r>
       <w:r>
-        <w:rPr>
-          <w:highlight w:val="yellow"/>
-        </w:rPr>
         <w:t xml:space="preserve"> </w:t>
       </w:r>
       <w:r>
         <w:rPr>
           <w:b/>
           <w:bCs/>
-          <w:highlight w:val="yellow"/>
         </w:rPr>
         <w:t>IRunes</w:t>
       </w:r>
       <w:r>
-        <w:rPr>
-          <w:highlight w:val="yellow"/>
-        </w:rPr>
         <w:t xml:space="preserve"> </w:t>
       </w:r>
       <w:r>
         <w:rPr>
           <w:b/>
           <w:bCs/>
-          <w:highlight w:val="yellow"/>
         </w:rPr>
         <w:t>application</w:t>
       </w:r>
       <w:r>
-        <w:rPr>
-          <w:highlight w:val="yellow"/>
-        </w:rPr>
         <w:t xml:space="preserve"> – a simple </w:t>
       </w:r>
       <w:r>
         <w:rPr>
           <w:b/>
           <w:bCs/>
-          <w:highlight w:val="yellow"/>
         </w:rPr>
         <w:t>music store application</w:t>
       </w:r>
       <w:r>
-        <w:rPr>
-          <w:highlight w:val="yellow"/>
-        </w:rPr>
         <w:t xml:space="preserve">. </w:t>
       </w:r>
     </w:p>
@@ -80,14 +57,8 @@
           <w:numId w:val="0"/>
         </w:numPr>
         <w:jc w:val="both"/>
-        <w:rPr>
-          <w:highlight w:val="yellow"/>
-        </w:rPr>
-      </w:pPr>
-      <w:r>
-        <w:rPr>
-          <w:highlight w:val="yellow"/>
-        </w:rPr>
+      </w:pPr>
+      <w:r>
         <w:t>Technological Requirements</w:t>
       </w:r>
     </w:p>
@@ -102,13 +73,11 @@
         <w:rPr>
           <w:b/>
           <w:sz w:val="24"/>
-          <w:highlight w:val="yellow"/>
         </w:rPr>
       </w:pPr>
       <w:r>
         <w:rPr>
           <w:sz w:val="24"/>
-          <w:highlight w:val="yellow"/>
         </w:rPr>
         <w:t xml:space="preserve">Use the </w:t>
       </w:r>
@@ -116,10 +85,11 @@
         <w:rPr>
           <w:b/>
           <w:sz w:val="24"/>
-          <w:highlight w:val="yellow"/>
         </w:rPr>
         <w:t>SIS</w:t>
       </w:r>
+      <w:bookmarkStart w:id="0" w:name="_GoBack"/>
+      <w:bookmarkEnd w:id="0"/>
     </w:p>
     <w:p>
       <w:pPr>
@@ -131,13 +101,11 @@
         <w:jc w:val="both"/>
         <w:rPr>
           <w:sz w:val="24"/>
-          <w:highlight w:val="yellow"/>
         </w:rPr>
       </w:pPr>
       <w:r>
         <w:rPr>
           <w:sz w:val="24"/>
-          <w:highlight w:val="yellow"/>
         </w:rPr>
         <w:t xml:space="preserve">Use </w:t>
       </w:r>
@@ -145,7 +113,6 @@
         <w:rPr>
           <w:b/>
           <w:sz w:val="24"/>
-          <w:highlight w:val="yellow"/>
         </w:rPr>
         <w:t>Entity Framework Core</w:t>
       </w:r>
@@ -153,40 +120,26 @@
     <w:p>
       <w:pPr>
         <w:jc w:val="both"/>
-        <w:rPr>
-          <w:highlight w:val="yellow"/>
-        </w:rPr>
-      </w:pPr>
-      <w:r>
-        <w:rPr>
-          <w:highlight w:val="yellow"/>
-        </w:rPr>
+      </w:pPr>
+      <w:r>
         <w:t xml:space="preserve">The Technological Requirements are </w:t>
       </w:r>
       <w:r>
         <w:rPr>
           <w:b/>
-          <w:highlight w:val="yellow"/>
         </w:rPr>
         <w:t>ABSOLUTE</w:t>
       </w:r>
       <w:r>
-        <w:rPr>
-          <w:highlight w:val="yellow"/>
-        </w:rPr>
         <w:t xml:space="preserve">. If you do not follow them, you will </w:t>
       </w:r>
       <w:r>
         <w:rPr>
           <w:b/>
-          <w:highlight w:val="yellow"/>
         </w:rPr>
         <w:t>NOT</w:t>
       </w:r>
       <w:r>
-        <w:rPr>
-          <w:highlight w:val="yellow"/>
-        </w:rPr>
         <w:t xml:space="preserve"> be scored for other Requirements. </w:t>
       </w:r>
     </w:p>
@@ -195,35 +148,24 @@
         <w:jc w:val="both"/>
       </w:pPr>
       <w:r>
-        <w:rPr>
-          <w:highlight w:val="yellow"/>
-        </w:rPr>
         <w:t xml:space="preserve">Now that you know the </w:t>
       </w:r>
       <w:r>
         <w:rPr>
           <w:b/>
-          <w:highlight w:val="yellow"/>
         </w:rPr>
         <w:t>Technological Requirements</w:t>
       </w:r>
       <w:r>
-        <w:rPr>
-          <w:highlight w:val="yellow"/>
-        </w:rPr>
         <w:t xml:space="preserve">, let us see what the </w:t>
       </w:r>
       <w:r>
         <w:rPr>
           <w:b/>
-          <w:highlight w:val="yellow"/>
         </w:rPr>
         <w:t>Functional Requirements</w:t>
       </w:r>
       <w:r>
-        <w:rPr>
-          <w:highlight w:val="yellow"/>
-        </w:rPr>
         <w:t xml:space="preserve"> are.</w:t>
       </w:r>
     </w:p>
@@ -236,65 +178,42 @@
       </w:r>
     </w:p>
     <w:p>
-      <w:pPr>
-        <w:rPr>
-          <w:highlight w:val="yellow"/>
-        </w:rPr>
-      </w:pPr>
-      <w:r>
-        <w:rPr>
-          <w:highlight w:val="yellow"/>
-        </w:rPr>
+      <w:r>
         <w:t xml:space="preserve">You have been tasked to implement a simple application, using the Web Server. The application imitates a </w:t>
       </w:r>
       <w:r>
         <w:rPr>
           <w:b/>
           <w:bCs/>
-          <w:highlight w:val="yellow"/>
         </w:rPr>
         <w:t>store</w:t>
       </w:r>
       <w:r>
-        <w:rPr>
-          <w:highlight w:val="yellow"/>
-        </w:rPr>
         <w:t xml:space="preserve"> for </w:t>
       </w:r>
       <w:r>
         <w:rPr>
           <w:b/>
           <w:bCs/>
-          <w:highlight w:val="yellow"/>
         </w:rPr>
         <w:t>Music Albums</w:t>
       </w:r>
       <w:r>
-        <w:rPr>
-          <w:highlight w:val="yellow"/>
-        </w:rPr>
         <w:t xml:space="preserve"> and </w:t>
       </w:r>
       <w:r>
         <w:rPr>
           <w:b/>
           <w:bCs/>
-          <w:highlight w:val="yellow"/>
         </w:rPr>
         <w:t>Music Tracks</w:t>
       </w:r>
       <w:r>
-        <w:rPr>
-          <w:highlight w:val="yellow"/>
-        </w:rPr>
         <w:t>. You will see the functionality – described below.</w:t>
       </w:r>
     </w:p>
     <w:p>
       <w:r>
-        <w:rPr>
-          <w:highlight w:val="yellow"/>
-        </w:rPr>
         <w:t>The first thing you need to do is implement the Database entities. Use Entity Framework Core, and implement the following entities:</w:t>
       </w:r>
     </w:p>
@@ -306,14 +225,8 @@
           <w:numId w:val="0"/>
         </w:numPr>
         <w:ind w:left="357"/>
-        <w:rPr>
-          <w:highlight w:val="yellow"/>
-        </w:rPr>
-      </w:pPr>
-      <w:r>
-        <w:rPr>
-          <w:highlight w:val="yellow"/>
-        </w:rPr>
+      </w:pPr>
+      <w:r>
         <w:t>User</w:t>
       </w:r>
     </w:p>
@@ -324,48 +237,33 @@
           <w:ilvl w:val="0"/>
           <w:numId w:val="27"/>
         </w:numPr>
-        <w:rPr>
-          <w:highlight w:val="yellow"/>
-        </w:rPr>
       </w:pPr>
       <w:r>
         <w:rPr>
           <w:rStyle w:val="CodeChar"/>
-          <w:highlight w:val="yellow"/>
         </w:rPr>
         <w:t>Id</w:t>
       </w:r>
       <w:r>
-        <w:rPr>
-          <w:highlight w:val="yellow"/>
-        </w:rPr>
         <w:t xml:space="preserve"> – a </w:t>
       </w:r>
       <w:r>
         <w:rPr>
           <w:rStyle w:val="CodeChar"/>
-          <w:highlight w:val="yellow"/>
         </w:rPr>
         <w:t xml:space="preserve">string </w:t>
       </w:r>
       <w:r>
-        <w:rPr>
-          <w:highlight w:val="yellow"/>
-        </w:rPr>
         <w:t>(</w:t>
       </w:r>
       <w:r>
         <w:rPr>
           <w:b/>
           <w:bCs/>
-          <w:highlight w:val="yellow"/>
         </w:rPr>
         <w:t>GuID</w:t>
       </w:r>
       <w:r>
-        <w:rPr>
-          <w:highlight w:val="yellow"/>
-        </w:rPr>
         <w:t>), Primary key</w:t>
       </w:r>
     </w:p>
@@ -378,40 +276,32 @@
         </w:numPr>
         <w:rPr>
           <w:b/>
-          <w:highlight w:val="yellow"/>
         </w:rPr>
       </w:pPr>
       <w:r>
         <w:rPr>
           <w:rStyle w:val="CodeChar"/>
-          <w:highlight w:val="yellow"/>
         </w:rPr>
         <w:t>Username</w:t>
       </w:r>
       <w:r>
-        <w:rPr>
-          <w:highlight w:val="yellow"/>
-        </w:rPr>
         <w:t xml:space="preserve"> – </w:t>
       </w:r>
       <w:r>
         <w:rPr>
           <w:noProof w:val="0"/>
-          <w:highlight w:val="yellow"/>
         </w:rPr>
         <w:t>a</w:t>
       </w:r>
       <w:r>
         <w:rPr>
           <w:rStyle w:val="CodeChar"/>
-          <w:highlight w:val="yellow"/>
         </w:rPr>
         <w:t xml:space="preserve"> string </w:t>
       </w:r>
       <w:r>
         <w:rPr>
           <w:noProof w:val="0"/>
-          <w:highlight w:val="yellow"/>
         </w:rPr>
         <w:t xml:space="preserve">with </w:t>
       </w:r>
@@ -419,14 +309,12 @@
         <w:rPr>
           <w:b/>
           <w:noProof w:val="0"/>
-          <w:highlight w:val="yellow"/>
         </w:rPr>
         <w:t>min length 4</w:t>
       </w:r>
       <w:r>
         <w:rPr>
           <w:noProof w:val="0"/>
-          <w:highlight w:val="yellow"/>
         </w:rPr>
         <w:t xml:space="preserve"> and </w:t>
       </w:r>
@@ -434,7 +322,6 @@
         <w:rPr>
           <w:b/>
           <w:noProof w:val="0"/>
-          <w:highlight w:val="yellow"/>
         </w:rPr>
         <w:t>max length 10 (inclusive) (required)</w:t>
       </w:r>
@@ -446,21 +333,14 @@
           <w:ilvl w:val="0"/>
           <w:numId w:val="27"/>
         </w:numPr>
-        <w:rPr>
-          <w:highlight w:val="yellow"/>
-        </w:rPr>
       </w:pPr>
       <w:r>
         <w:rPr>
           <w:rStyle w:val="CodeChar"/>
-          <w:highlight w:val="yellow"/>
         </w:rPr>
         <w:t>Password</w:t>
       </w:r>
       <w:r>
-        <w:rPr>
-          <w:highlight w:val="yellow"/>
-        </w:rPr>
         <w:t xml:space="preserve"> – </w:t>
       </w:r>
       <w:r>
@@ -468,67 +348,49 @@
           <w:rStyle w:val="CodeChar"/>
           <w:rFonts w:asciiTheme="minorHAnsi" w:hAnsiTheme="minorHAnsi" w:cstheme="minorHAnsi"/>
           <w:b w:val="0"/>
-          <w:highlight w:val="yellow"/>
         </w:rPr>
         <w:t xml:space="preserve">a </w:t>
       </w:r>
       <w:r>
         <w:rPr>
           <w:rStyle w:val="CodeChar"/>
-          <w:highlight w:val="yellow"/>
         </w:rPr>
         <w:t xml:space="preserve">string </w:t>
       </w:r>
       <w:r>
-        <w:rPr>
-          <w:highlight w:val="yellow"/>
-        </w:rPr>
         <w:t xml:space="preserve">with </w:t>
       </w:r>
       <w:r>
         <w:rPr>
           <w:b/>
-          <w:highlight w:val="yellow"/>
         </w:rPr>
         <w:t>min length</w:t>
       </w:r>
       <w:r>
-        <w:rPr>
-          <w:highlight w:val="yellow"/>
-        </w:rPr>
         <w:t xml:space="preserve"> </w:t>
       </w:r>
       <w:r>
         <w:rPr>
           <w:b/>
-          <w:highlight w:val="yellow"/>
         </w:rPr>
         <w:t xml:space="preserve">6 </w:t>
       </w:r>
       <w:r>
-        <w:rPr>
-          <w:highlight w:val="yellow"/>
-        </w:rPr>
         <w:t xml:space="preserve">and </w:t>
       </w:r>
       <w:r>
         <w:rPr>
           <w:b/>
-          <w:highlight w:val="yellow"/>
         </w:rPr>
         <w:t>max length 20 (inclusive)</w:t>
       </w:r>
       <w:r>
-        <w:rPr>
-          <w:highlight w:val="yellow"/>
-        </w:rPr>
         <w:t xml:space="preserve"> </w:t>
       </w:r>
       <w:r>
         <w:rPr>
           <w:rStyle w:val="CodeChar"/>
           <w:rFonts w:asciiTheme="minorHAnsi" w:hAnsiTheme="minorHAnsi" w:cstheme="minorHAnsi"/>
-          <w:highlight w:val="yellow"/>
         </w:rPr>
         <w:t xml:space="preserve"> - hashed </w:t>
       </w:r>
@@ -538,27 +400,19 @@
           <w:rFonts w:asciiTheme="minorHAnsi" w:hAnsiTheme="minorHAnsi"/>
           <w:b w:val="0"/>
           <w:noProof w:val="0"/>
-          <w:highlight w:val="yellow"/>
         </w:rPr>
         <w:t xml:space="preserve">in the database </w:t>
       </w:r>
       <w:r>
-        <w:rPr>
-          <w:highlight w:val="yellow"/>
-        </w:rPr>
         <w:t>(</w:t>
       </w:r>
       <w:r>
         <w:rPr>
           <w:rStyle w:val="Strong"/>
-          <w:highlight w:val="yellow"/>
         </w:rPr>
         <w:t>required</w:t>
       </w:r>
       <w:r>
-        <w:rPr>
-          <w:highlight w:val="yellow"/>
-        </w:rPr>
         <w:t>)</w:t>
       </w:r>
     </w:p>
@@ -569,40 +423,28 @@
           <w:ilvl w:val="0"/>
           <w:numId w:val="27"/>
         </w:numPr>
-        <w:rPr>
-          <w:highlight w:val="yellow"/>
-        </w:rPr>
       </w:pPr>
       <w:r>
         <w:rPr>
           <w:rStyle w:val="CodeChar"/>
-          <w:highlight w:val="yellow"/>
         </w:rPr>
         <w:t>Email</w:t>
       </w:r>
       <w:r>
-        <w:rPr>
-          <w:highlight w:val="yellow"/>
-        </w:rPr>
         <w:t xml:space="preserve"> – a </w:t>
       </w:r>
       <w:r>
         <w:rPr>
           <w:rStyle w:val="CodeChar"/>
-          <w:highlight w:val="yellow"/>
         </w:rPr>
         <w:t>string</w:t>
       </w:r>
       <w:r>
-        <w:rPr>
-          <w:highlight w:val="yellow"/>
-        </w:rPr>
         <w:t xml:space="preserve"> </w:t>
       </w:r>
       <w:r>
         <w:rPr>
           <w:b/>
-          <w:highlight w:val="yellow"/>
         </w:rPr>
         <w:t>(required)</w:t>
       </w:r>
@@ -615,14 +457,8 @@
           <w:numId w:val="0"/>
         </w:numPr>
         <w:ind w:left="357"/>
-        <w:rPr>
-          <w:highlight w:val="yellow"/>
-        </w:rPr>
-      </w:pPr>
-      <w:r>
-        <w:rPr>
-          <w:highlight w:val="yellow"/>
-        </w:rPr>
+      </w:pPr>
+      <w:r>
         <w:t>Album</w:t>
       </w:r>
     </w:p>
@@ -633,48 +469,33 @@
           <w:ilvl w:val="0"/>
           <w:numId w:val="28"/>
         </w:numPr>
-        <w:rPr>
-          <w:highlight w:val="yellow"/>
-        </w:rPr>
       </w:pPr>
       <w:r>
         <w:rPr>
           <w:rStyle w:val="CodeChar"/>
-          <w:highlight w:val="yellow"/>
         </w:rPr>
         <w:t>Id</w:t>
       </w:r>
       <w:r>
-        <w:rPr>
-          <w:highlight w:val="yellow"/>
-        </w:rPr>
         <w:t xml:space="preserve"> – a </w:t>
       </w:r>
       <w:r>
         <w:rPr>
           <w:rStyle w:val="CodeChar"/>
-          <w:highlight w:val="yellow"/>
         </w:rPr>
         <w:t xml:space="preserve">string </w:t>
       </w:r>
       <w:r>
-        <w:rPr>
-          <w:highlight w:val="yellow"/>
-        </w:rPr>
         <w:t>(</w:t>
       </w:r>
       <w:r>
         <w:rPr>
           <w:b/>
           <w:bCs/>
-          <w:highlight w:val="yellow"/>
         </w:rPr>
         <w:t>GuID</w:t>
       </w:r>
       <w:r>
-        <w:rPr>
-          <w:highlight w:val="yellow"/>
-        </w:rPr>
         <w:t>), Primary key</w:t>
       </w:r>
     </w:p>
@@ -685,41 +506,31 @@
           <w:ilvl w:val="0"/>
           <w:numId w:val="28"/>
         </w:numPr>
-        <w:rPr>
-          <w:highlight w:val="yellow"/>
-        </w:rPr>
       </w:pPr>
       <w:r>
         <w:rPr>
           <w:rStyle w:val="CodeChar"/>
-          <w:highlight w:val="yellow"/>
         </w:rPr>
         <w:t>Name</w:t>
       </w:r>
       <w:r>
-        <w:rPr>
-          <w:highlight w:val="yellow"/>
-        </w:rPr>
         <w:t xml:space="preserve"> – </w:t>
       </w:r>
       <w:r>
         <w:rPr>
           <w:noProof w:val="0"/>
-          <w:highlight w:val="yellow"/>
         </w:rPr>
         <w:t>a</w:t>
       </w:r>
       <w:r>
         <w:rPr>
           <w:rStyle w:val="CodeChar"/>
-          <w:highlight w:val="yellow"/>
         </w:rPr>
         <w:t xml:space="preserve"> string </w:t>
       </w:r>
       <w:r>
         <w:rPr>
           <w:noProof w:val="0"/>
-          <w:highlight w:val="yellow"/>
         </w:rPr>
         <w:t xml:space="preserve">with </w:t>
       </w:r>
@@ -727,36 +538,25 @@
         <w:rPr>
           <w:b/>
           <w:noProof w:val="0"/>
-          <w:highlight w:val="red"/>
         </w:rPr>
         <w:t>min length 4</w:t>
       </w:r>
       <w:r>
         <w:rPr>
           <w:noProof w:val="0"/>
-          <w:highlight w:val="red"/>
-        </w:rPr>
-        <w:t xml:space="preserve"> </w:t>
-      </w:r>
-      <w:r>
-        <w:rPr>
-          <w:noProof w:val="0"/>
-          <w:highlight w:val="yellow"/>
-        </w:rPr>
-        <w:t xml:space="preserve">and </w:t>
+        </w:rPr>
+        <w:t xml:space="preserve"> and </w:t>
       </w:r>
       <w:r>
         <w:rPr>
           <w:b/>
           <w:noProof w:val="0"/>
-          <w:highlight w:val="yellow"/>
         </w:rPr>
         <w:t xml:space="preserve">max </w:t>
       </w:r>
       <w:r>
         <w:rPr>
           <w:b/>
-          <w:highlight w:val="yellow"/>
         </w:rPr>
         <w:t>length 2</w:t>
       </w:r>
@@ -764,7 +564,6 @@
         <w:rPr>
           <w:b/>
           <w:noProof w:val="0"/>
-          <w:highlight w:val="yellow"/>
         </w:rPr>
         <w:t>0 (inclusive) (required)</w:t>
       </w:r>
@@ -776,68 +575,48 @@
           <w:ilvl w:val="0"/>
           <w:numId w:val="28"/>
         </w:numPr>
-        <w:rPr>
-          <w:highlight w:val="yellow"/>
-        </w:rPr>
       </w:pPr>
       <w:r>
         <w:rPr>
           <w:rStyle w:val="CodeChar"/>
-          <w:highlight w:val="yellow"/>
         </w:rPr>
         <w:t>Cover</w:t>
       </w:r>
       <w:r>
-        <w:rPr>
-          <w:highlight w:val="yellow"/>
-        </w:rPr>
         <w:t xml:space="preserve"> – a </w:t>
       </w:r>
       <w:r>
         <w:rPr>
           <w:rStyle w:val="CodeChar"/>
-          <w:highlight w:val="yellow"/>
         </w:rPr>
         <w:t xml:space="preserve">string </w:t>
       </w:r>
       <w:r>
-        <w:rPr>
-          <w:highlight w:val="yellow"/>
-        </w:rPr>
         <w:t xml:space="preserve">(a </w:t>
       </w:r>
       <w:r>
         <w:rPr>
           <w:b/>
           <w:bCs/>
-          <w:highlight w:val="yellow"/>
         </w:rPr>
         <w:t>link</w:t>
       </w:r>
       <w:r>
-        <w:rPr>
-          <w:highlight w:val="yellow"/>
-        </w:rPr>
         <w:t xml:space="preserve"> to an </w:t>
       </w:r>
       <w:r>
         <w:rPr>
           <w:b/>
           <w:bCs/>
-          <w:highlight w:val="yellow"/>
         </w:rPr>
         <w:t>image</w:t>
       </w:r>
       <w:r>
-        <w:rPr>
-          <w:highlight w:val="yellow"/>
-        </w:rPr>
         <w:t xml:space="preserve">) </w:t>
       </w:r>
       <w:r>
         <w:rPr>
           <w:b/>
-          <w:highlight w:val="yellow"/>
         </w:rPr>
         <w:t>(required)</w:t>
       </w:r>
@@ -849,115 +628,80 @@
           <w:ilvl w:val="0"/>
           <w:numId w:val="28"/>
         </w:numPr>
-        <w:rPr>
-          <w:highlight w:val="yellow"/>
-        </w:rPr>
       </w:pPr>
       <w:r>
         <w:rPr>
           <w:rStyle w:val="CodeChar"/>
-          <w:highlight w:val="yellow"/>
         </w:rPr>
         <w:t>Price</w:t>
       </w:r>
       <w:r>
-        <w:rPr>
-          <w:highlight w:val="yellow"/>
-        </w:rPr>
         <w:t xml:space="preserve"> – a </w:t>
       </w:r>
       <w:r>
         <w:rPr>
           <w:rStyle w:val="CodeChar"/>
-          <w:highlight w:val="yellow"/>
         </w:rPr>
         <w:t>decimal</w:t>
       </w:r>
       <w:r>
-        <w:rPr>
-          <w:highlight w:val="yellow"/>
-        </w:rPr>
         <w:t xml:space="preserve"> (</w:t>
       </w:r>
       <w:r>
         <w:rPr>
           <w:b/>
           <w:bCs/>
-          <w:highlight w:val="red"/>
         </w:rPr>
         <w:t>sum</w:t>
       </w:r>
       <w:r>
-        <w:rPr>
-          <w:highlight w:val="red"/>
-        </w:rPr>
         <w:t xml:space="preserve"> of all </w:t>
       </w:r>
       <w:r>
         <w:rPr>
           <w:rStyle w:val="CodeChar"/>
-          <w:highlight w:val="red"/>
         </w:rPr>
         <w:t>Tracks</w:t>
       </w:r>
       <w:r>
-        <w:rPr>
-          <w:highlight w:val="red"/>
-        </w:rPr>
         <w:t xml:space="preserve">’ </w:t>
       </w:r>
       <w:r>
         <w:rPr>
           <w:b/>
           <w:bCs/>
-          <w:highlight w:val="red"/>
         </w:rPr>
         <w:t>prices</w:t>
       </w:r>
       <w:r>
-        <w:rPr>
-          <w:highlight w:val="red"/>
-        </w:rPr>
         <w:t xml:space="preserve">, </w:t>
       </w:r>
       <w:r>
         <w:rPr>
           <w:b/>
           <w:bCs/>
-          <w:highlight w:val="red"/>
         </w:rPr>
         <w:t>reduced</w:t>
       </w:r>
       <w:r>
-        <w:rPr>
-          <w:highlight w:val="red"/>
-        </w:rPr>
         <w:t xml:space="preserve"> by </w:t>
       </w:r>
       <w:r>
         <w:rPr>
           <w:b/>
           <w:bCs/>
-          <w:highlight w:val="red"/>
         </w:rPr>
         <w:t>13%</w:t>
       </w:r>
       <w:r>
-        <w:rPr>
-          <w:highlight w:val="yellow"/>
-        </w:rPr>
         <w:t>)</w:t>
       </w:r>
       <w:r>
-        <w:rPr>
-          <w:highlight w:val="yellow"/>
-        </w:rPr>
         <w:t xml:space="preserve"> </w:t>
       </w:r>
       <w:r>
         <w:rPr>
           <w:b/>
-          <w:highlight w:val="yellow"/>
         </w:rPr>
         <w:t>(required)</w:t>
       </w:r>
@@ -969,41 +713,29 @@
           <w:ilvl w:val="0"/>
           <w:numId w:val="28"/>
         </w:numPr>
-        <w:rPr>
-          <w:highlight w:val="yellow"/>
-        </w:rPr>
       </w:pPr>
       <w:r>
         <w:rPr>
           <w:rStyle w:val="CodeChar"/>
-          <w:highlight w:val="yellow"/>
         </w:rPr>
         <w:t>Tracks</w:t>
       </w:r>
       <w:r>
-        <w:rPr>
-          <w:highlight w:val="yellow"/>
-        </w:rPr>
         <w:t xml:space="preserve"> – a </w:t>
       </w:r>
       <w:r>
         <w:rPr>
           <w:b/>
           <w:bCs/>
-          <w:highlight w:val="yellow"/>
         </w:rPr>
         <w:t>collection</w:t>
       </w:r>
       <w:r>
-        <w:rPr>
-          <w:highlight w:val="yellow"/>
-        </w:rPr>
         <w:t xml:space="preserve"> of </w:t>
       </w:r>
       <w:r>
         <w:rPr>
           <w:rStyle w:val="CodeChar"/>
-          <w:highlight w:val="yellow"/>
         </w:rPr>
         <w:t>Tracks</w:t>
       </w:r>
@@ -1016,14 +748,8 @@
           <w:numId w:val="0"/>
         </w:numPr>
         <w:ind w:left="357"/>
-        <w:rPr>
-          <w:highlight w:val="yellow"/>
-        </w:rPr>
-      </w:pPr>
-      <w:r>
-        <w:rPr>
-          <w:highlight w:val="yellow"/>
-        </w:rPr>
+      </w:pPr>
+      <w:r>
         <w:t>Track</w:t>
       </w:r>
     </w:p>
@@ -1034,48 +760,33 @@
           <w:ilvl w:val="0"/>
           <w:numId w:val="28"/>
         </w:numPr>
-        <w:rPr>
-          <w:highlight w:val="yellow"/>
-        </w:rPr>
       </w:pPr>
       <w:r>
         <w:rPr>
           <w:rStyle w:val="CodeChar"/>
-          <w:highlight w:val="yellow"/>
         </w:rPr>
         <w:t>Id</w:t>
       </w:r>
       <w:r>
-        <w:rPr>
-          <w:highlight w:val="yellow"/>
-        </w:rPr>
         <w:t xml:space="preserve"> – a </w:t>
       </w:r>
       <w:r>
         <w:rPr>
           <w:rStyle w:val="CodeChar"/>
-          <w:highlight w:val="yellow"/>
         </w:rPr>
         <w:t xml:space="preserve">string </w:t>
       </w:r>
       <w:r>
-        <w:rPr>
-          <w:highlight w:val="yellow"/>
-        </w:rPr>
         <w:t>(</w:t>
       </w:r>
       <w:r>
         <w:rPr>
           <w:b/>
           <w:bCs/>
-          <w:highlight w:val="yellow"/>
         </w:rPr>
         <w:t>GuID</w:t>
       </w:r>
       <w:r>
-        <w:rPr>
-          <w:highlight w:val="yellow"/>
-        </w:rPr>
         <w:t>), Primary key</w:t>
       </w:r>
     </w:p>
@@ -1086,41 +797,31 @@
           <w:ilvl w:val="0"/>
           <w:numId w:val="28"/>
         </w:numPr>
-        <w:rPr>
-          <w:highlight w:val="yellow"/>
-        </w:rPr>
       </w:pPr>
       <w:r>
         <w:rPr>
           <w:rStyle w:val="CodeChar"/>
-          <w:highlight w:val="yellow"/>
         </w:rPr>
         <w:t>Name</w:t>
       </w:r>
       <w:r>
-        <w:rPr>
-          <w:highlight w:val="yellow"/>
-        </w:rPr>
         <w:t xml:space="preserve"> – </w:t>
       </w:r>
       <w:r>
         <w:rPr>
           <w:noProof w:val="0"/>
-          <w:highlight w:val="yellow"/>
         </w:rPr>
         <w:t>a</w:t>
       </w:r>
       <w:r>
         <w:rPr>
           <w:rStyle w:val="CodeChar"/>
-          <w:highlight w:val="yellow"/>
         </w:rPr>
         <w:t xml:space="preserve"> string </w:t>
       </w:r>
       <w:r>
         <w:rPr>
           <w:noProof w:val="0"/>
-          <w:highlight w:val="yellow"/>
         </w:rPr>
         <w:t xml:space="preserve">with </w:t>
       </w:r>
@@ -1128,36 +829,25 @@
         <w:rPr>
           <w:b/>
           <w:noProof w:val="0"/>
-          <w:highlight w:val="red"/>
         </w:rPr>
         <w:t>min length 4</w:t>
       </w:r>
       <w:r>
         <w:rPr>
           <w:noProof w:val="0"/>
-          <w:highlight w:val="red"/>
-        </w:rPr>
-        <w:t xml:space="preserve"> </w:t>
-      </w:r>
-      <w:r>
-        <w:rPr>
-          <w:noProof w:val="0"/>
-          <w:highlight w:val="yellow"/>
-        </w:rPr>
-        <w:t xml:space="preserve">and </w:t>
+        </w:rPr>
+        <w:t xml:space="preserve"> and </w:t>
       </w:r>
       <w:r>
         <w:rPr>
           <w:b/>
           <w:noProof w:val="0"/>
-          <w:highlight w:val="yellow"/>
         </w:rPr>
         <w:t xml:space="preserve">max </w:t>
       </w:r>
       <w:r>
         <w:rPr>
           <w:b/>
-          <w:highlight w:val="yellow"/>
         </w:rPr>
         <w:t>length 2</w:t>
       </w:r>
@@ -1165,7 +855,6 @@
         <w:rPr>
           <w:b/>
           <w:noProof w:val="0"/>
-          <w:highlight w:val="yellow"/>
         </w:rPr>
         <w:t>0 (inclusive) (required)</w:t>
       </w:r>
@@ -1177,68 +866,48 @@
           <w:ilvl w:val="0"/>
           <w:numId w:val="28"/>
         </w:numPr>
-        <w:rPr>
-          <w:highlight w:val="yellow"/>
-        </w:rPr>
       </w:pPr>
       <w:r>
         <w:rPr>
           <w:rStyle w:val="CodeChar"/>
-          <w:highlight w:val="yellow"/>
         </w:rPr>
         <w:t>Link</w:t>
       </w:r>
       <w:r>
-        <w:rPr>
-          <w:highlight w:val="yellow"/>
-        </w:rPr>
         <w:t xml:space="preserve"> – a </w:t>
       </w:r>
       <w:r>
         <w:rPr>
           <w:rStyle w:val="CodeChar"/>
-          <w:highlight w:val="yellow"/>
         </w:rPr>
         <w:t xml:space="preserve">string </w:t>
       </w:r>
       <w:r>
-        <w:rPr>
-          <w:highlight w:val="yellow"/>
-        </w:rPr>
         <w:t xml:space="preserve">(a </w:t>
       </w:r>
       <w:r>
         <w:rPr>
           <w:b/>
           <w:bCs/>
-          <w:highlight w:val="yellow"/>
         </w:rPr>
         <w:t>link</w:t>
       </w:r>
       <w:r>
-        <w:rPr>
-          <w:highlight w:val="yellow"/>
-        </w:rPr>
         <w:t xml:space="preserve"> to a </w:t>
       </w:r>
       <w:r>
         <w:rPr>
           <w:b/>
           <w:bCs/>
-          <w:highlight w:val="yellow"/>
         </w:rPr>
         <w:t>video</w:t>
       </w:r>
       <w:r>
-        <w:rPr>
-          <w:highlight w:val="yellow"/>
-        </w:rPr>
         <w:t xml:space="preserve">) </w:t>
       </w:r>
       <w:r>
         <w:rPr>
           <w:b/>
-          <w:highlight w:val="yellow"/>
         </w:rPr>
         <w:t>(required)</w:t>
       </w:r>
@@ -1250,40 +919,28 @@
           <w:ilvl w:val="0"/>
           <w:numId w:val="28"/>
         </w:numPr>
-        <w:rPr>
-          <w:highlight w:val="yellow"/>
-        </w:rPr>
       </w:pPr>
       <w:r>
         <w:rPr>
           <w:rStyle w:val="CodeChar"/>
-          <w:highlight w:val="yellow"/>
         </w:rPr>
         <w:t>Price</w:t>
       </w:r>
       <w:r>
-        <w:rPr>
-          <w:highlight w:val="yellow"/>
-        </w:rPr>
         <w:t xml:space="preserve"> – a </w:t>
       </w:r>
       <w:r>
         <w:rPr>
           <w:rStyle w:val="CodeChar"/>
-          <w:highlight w:val="yellow"/>
         </w:rPr>
         <w:t>decimal</w:t>
       </w:r>
       <w:r>
-        <w:rPr>
-          <w:highlight w:val="yellow"/>
-        </w:rPr>
         <w:t xml:space="preserve"> </w:t>
       </w:r>
       <w:r>
         <w:rPr>
           <w:b/>
-          <w:highlight w:val="yellow"/>
         </w:rPr>
         <w:t>(required)</w:t>
       </w:r>
@@ -1336,14 +993,8 @@
     <w:p>
       <w:pPr>
         <w:pStyle w:val="Heading2"/>
-        <w:rPr>
-          <w:highlight w:val="yellow"/>
-        </w:rPr>
-      </w:pPr>
-      <w:r>
-        <w:rPr>
-          <w:highlight w:val="yellow"/>
-        </w:rPr>
+      </w:pPr>
+      <w:r>
         <w:t>Index (guest, logged-out) (route=”/”)</w:t>
       </w:r>
     </w:p>
@@ -1405,14 +1056,8 @@
     <w:p>
       <w:pPr>
         <w:pStyle w:val="Heading2"/>
-        <w:rPr>
-          <w:highlight w:val="yellow"/>
-        </w:rPr>
-      </w:pPr>
-      <w:r>
-        <w:rPr>
-          <w:highlight w:val="yellow"/>
-        </w:rPr>
+      </w:pPr>
+      <w:r>
         <w:t>Login (guest, logged-out) (route=”/Users/Login”)</w:t>
       </w:r>
     </w:p>
@@ -1474,14 +1119,8 @@
     <w:p>
       <w:pPr>
         <w:pStyle w:val="Heading2"/>
-        <w:rPr>
-          <w:highlight w:val="yellow"/>
-        </w:rPr>
-      </w:pPr>
-      <w:r>
-        <w:rPr>
-          <w:highlight w:val="yellow"/>
-        </w:rPr>
+      </w:pPr>
+      <w:r>
         <w:lastRenderedPageBreak/>
         <w:t>Register (guest, logged-out) (route=”/Users/Register”)</w:t>
       </w:r>
@@ -1544,14 +1183,8 @@
     <w:p>
       <w:pPr>
         <w:pStyle w:val="Heading2"/>
-        <w:rPr>
-          <w:highlight w:val="yellow"/>
-        </w:rPr>
-      </w:pPr>
-      <w:r>
-        <w:rPr>
-          <w:highlight w:val="yellow"/>
-        </w:rPr>
+      </w:pPr>
+      <w:r>
         <w:t>Index (user, logged-in) (route=”/Home/Index”, route=”/”)</w:t>
       </w:r>
     </w:p>
@@ -1613,16 +1246,8 @@
     <w:p>
       <w:pPr>
         <w:pStyle w:val="Heading2"/>
-        <w:rPr>
-          <w:highlight w:val="yellow"/>
-        </w:rPr>
-      </w:pPr>
-      <w:bookmarkStart w:id="0" w:name="_GoBack"/>
-      <w:bookmarkEnd w:id="0"/>
-      <w:r>
-        <w:rPr>
-          <w:highlight w:val="yellow"/>
-        </w:rPr>
+      </w:pPr>
+      <w:r>
         <w:t>All Albums (user, logged-in) (route=”/Albums/All”)</w:t>
       </w:r>
     </w:p>
@@ -1692,14 +1317,8 @@
     <w:p>
       <w:pPr>
         <w:pStyle w:val="Heading2"/>
-        <w:rPr>
-          <w:highlight w:val="yellow"/>
-        </w:rPr>
-      </w:pPr>
-      <w:r>
-        <w:rPr>
-          <w:highlight w:val="yellow"/>
-        </w:rPr>
+      </w:pPr>
+      <w:r>
         <w:lastRenderedPageBreak/>
         <w:t>Album Create (user, logged-in) (route=”/Albums/Create”)</w:t>
       </w:r>
@@ -2854,13 +2473,7 @@
         <w:rPr>
           <w:b/>
         </w:rPr>
-        <w:t>album</w:t>
-      </w:r>
-      <w:r>
-        <w:rPr>
-          <w:b/>
-        </w:rPr>
-        <w:t xml:space="preserve"> creation</w:t>
+        <w:t>album creation</w:t>
       </w:r>
       <w:r>
         <w:t xml:space="preserve">, redirect to </w:t>
@@ -2876,28 +2489,7 @@
           <w:rFonts w:ascii="Consolas" w:hAnsi="Consolas"/>
           <w:b/>
         </w:rPr>
-        <w:t>/</w:t>
-      </w:r>
-      <w:r>
-        <w:rPr>
-          <w:rFonts w:ascii="Consolas" w:hAnsi="Consolas"/>
-          <w:b/>
-        </w:rPr>
-        <w:t>Albums</w:t>
-      </w:r>
-      <w:r>
-        <w:rPr>
-          <w:rFonts w:ascii="Consolas" w:hAnsi="Consolas"/>
-          <w:b/>
-        </w:rPr>
-        <w:t>/</w:t>
-      </w:r>
-      <w:r>
-        <w:rPr>
-          <w:rFonts w:ascii="Consolas" w:hAnsi="Consolas"/>
-          <w:b/>
-        </w:rPr>
-        <w:t>Create</w:t>
+        <w:t>/Albums/Create</w:t>
       </w:r>
       <w:r>
         <w:rPr>
@@ -2922,13 +2514,7 @@
         <w:rPr>
           <w:b/>
         </w:rPr>
-        <w:t>track</w:t>
-      </w:r>
-      <w:r>
-        <w:rPr>
-          <w:b/>
-        </w:rPr>
-        <w:t xml:space="preserve"> creation</w:t>
+        <w:t>track creation</w:t>
       </w:r>
       <w:r>
         <w:t xml:space="preserve">, redirect to </w:t>
@@ -3468,7 +3054,7 @@
                               <w:sz w:val="18"/>
                               <w:szCs w:val="18"/>
                             </w:rPr>
-                            <w:t>6</w:t>
+                            <w:t>1</w:t>
                           </w:r>
                           <w:r>
                             <w:rPr>
@@ -3585,7 +3171,7 @@
                         <w:sz w:val="18"/>
                         <w:szCs w:val="18"/>
                       </w:rPr>
-                      <w:t>6</w:t>
+                      <w:t>1</w:t>
                     </w:r>
                     <w:r>
                       <w:rPr>
@@ -3929,7 +3515,7 @@
                                     <pic:pic xmlns:pic="http://schemas.openxmlformats.org/drawingml/2006/picture">
                                       <pic:nvPicPr>
                                         <pic:cNvPr id="14" name="Picture 14">
-                                          <a:hlinkClick r:id="rId4"/>
+                                          <a:hlinkClick r:id="rId1"/>
                                         </pic:cNvPr>
                                         <pic:cNvPicPr/>
                                       </pic:nvPicPr>
@@ -10329,7 +9915,7 @@
 </file>
 
 <file path=customXml/itemProps1.xml><?xml version="1.0" encoding="utf-8"?>
-<ds:datastoreItem xmlns:ds="http://schemas.openxmlformats.org/officeDocument/2006/customXml" ds:itemID="{BCAFB314-BE1F-4BD5-A6EB-F0A7C1E0287C}">
+<ds:datastoreItem xmlns:ds="http://schemas.openxmlformats.org/officeDocument/2006/customXml" ds:itemID="{594A13AE-112D-4A71-B7DE-DBBB97F3A7F4}">
   <ds:schemaRefs>
     <ds:schemaRef ds:uri="http://schemas.openxmlformats.org/officeDocument/2006/bibliography"/>
   </ds:schemaRefs>

</xml_diff>